<commit_message>
Completed write-up with updated plots and notebook.
</commit_message>
<xml_diff>
--- a/Analysis Writeup/2019-12-28-Weather-Analysis.docx
+++ b/Analysis Writeup/2019-12-28-Weather-Analysis.docx
@@ -9,15 +9,13 @@
           <w:szCs w:val="36"/>
         </w:rPr>
       </w:pPr>
-      <w:proofErr w:type="spellStart"/>
       <w:r>
         <w:rPr>
           <w:sz w:val="36"/>
           <w:szCs w:val="36"/>
         </w:rPr>
-        <w:t>Pymaceuticals</w:t>
-      </w:r>
-      <w:proofErr w:type="spellEnd"/>
+        <w:t>Weather</w:t>
+      </w:r>
       <w:r>
         <w:rPr>
           <w:sz w:val="36"/>
@@ -31,27 +29,24 @@
         <w:t>Alexis Perumal, 12/</w:t>
       </w:r>
       <w:r>
-        <w:t>1</w:t>
+        <w:t>28</w:t>
+      </w:r>
+      <w:r>
+        <w:t>/19</w:t>
+      </w:r>
+    </w:p>
+    <w:p>
+      <w:r>
+        <w:t>UCSD Data Science Bootcamp, HW#</w:t>
       </w:r>
       <w:r>
         <w:t>6</w:t>
       </w:r>
       <w:r>
-        <w:t>/19</w:t>
-      </w:r>
-    </w:p>
-    <w:p>
-      <w:r>
-        <w:t>UCSD Data Science Bootcamp, HW#</w:t>
-      </w:r>
-      <w:r>
-        <w:t>5</w:t>
-      </w:r>
-      <w:r>
         <w:t xml:space="preserve"> </w:t>
       </w:r>
       <w:r>
-        <w:t>Matplotlib</w:t>
+        <w:t>Python-API</w:t>
       </w:r>
     </w:p>
     <w:p/>
@@ -81,63 +76,13 @@
     <w:p/>
     <w:p>
       <w:r>
-        <w:t xml:space="preserve">The </w:t>
-      </w:r>
-      <w:r>
-        <w:t xml:space="preserve">growing </w:t>
-      </w:r>
-      <w:proofErr w:type="spellStart"/>
-      <w:r>
-        <w:t>Pymaceuticals</w:t>
-      </w:r>
-      <w:proofErr w:type="spellEnd"/>
-      <w:r>
-        <w:t xml:space="preserve"> Inc., has </w:t>
-      </w:r>
-      <w:r>
-        <w:t>3</w:t>
-      </w:r>
-      <w:r>
-        <w:t xml:space="preserve"> </w:t>
-      </w:r>
-      <w:r>
-        <w:t>drugs</w:t>
-      </w:r>
-      <w:r>
-        <w:t xml:space="preserve"> </w:t>
-      </w:r>
-      <w:r>
-        <w:t xml:space="preserve">in the development pipeline that they want </w:t>
-      </w:r>
-      <w:r>
-        <w:t>to analyze for efficacy in arresting cancer</w:t>
+        <w:t xml:space="preserve">Analysis attempting to understand the correlation between latitude and </w:t>
+      </w:r>
+      <w:r>
+        <w:t>four weather indicators (temperature, Humidity, Cloudiness and Windspeed)</w:t>
       </w:r>
       <w:r>
         <w:t xml:space="preserve">. </w:t>
-      </w:r>
-      <w:r>
-        <w:t>A placebo is included as a control.</w:t>
-      </w:r>
-      <w:r>
-        <w:t xml:space="preserve"> </w:t>
-      </w:r>
-      <w:r>
-        <w:t xml:space="preserve">Timeseries data </w:t>
-      </w:r>
-      <w:r>
-        <w:t xml:space="preserve">over a 45-day treatment period </w:t>
-      </w:r>
-      <w:r>
-        <w:t xml:space="preserve">has been provided for three key indicators: tumor volume, </w:t>
-      </w:r>
-      <w:r>
-        <w:t xml:space="preserve"># of metastatic sites, and </w:t>
-      </w:r>
-      <w:r>
-        <w:t>survival rates</w:t>
-      </w:r>
-      <w:r>
-        <w:t>.</w:t>
       </w:r>
       <w:r>
         <w:t xml:space="preserve"> </w:t>
@@ -163,60 +108,24 @@
     <w:p/>
     <w:p>
       <w:r>
-        <w:t xml:space="preserve">Analysis involved creating a </w:t>
+        <w:t xml:space="preserve">Analysis </w:t>
+      </w:r>
+      <w:r>
+        <w:t xml:space="preserve">was done by hitting the </w:t>
       </w:r>
       <w:proofErr w:type="spellStart"/>
       <w:r>
-        <w:t>jupyter</w:t>
+        <w:t>OpenWeather</w:t>
       </w:r>
       <w:proofErr w:type="spellEnd"/>
       <w:r>
-        <w:t xml:space="preserve"> notebook file and using Python</w:t>
-      </w:r>
-      <w:r>
-        <w:t>, pandas and matplotlib</w:t>
+        <w:t xml:space="preserve"> API REST endpoint and extracting real</w:t>
       </w:r>
       <w:r>
         <w:t xml:space="preserve"> </w:t>
       </w:r>
       <w:r>
-        <w:t>to analyze the CSV dataset, generating tabular outputs</w:t>
-      </w:r>
-      <w:r>
-        <w:t xml:space="preserve"> and charts for the aforementioned indicators</w:t>
-      </w:r>
-      <w:r>
-        <w:t>.</w:t>
-      </w:r>
-      <w:r>
-        <w:t xml:space="preserve"> </w:t>
-      </w:r>
-      <w:r>
-        <w:t xml:space="preserve">Compounds studied include: </w:t>
-      </w:r>
-      <w:proofErr w:type="spellStart"/>
-      <w:r>
-        <w:t>Capomulin</w:t>
-      </w:r>
-      <w:proofErr w:type="spellEnd"/>
-      <w:r>
-        <w:t xml:space="preserve">, </w:t>
-      </w:r>
-      <w:proofErr w:type="spellStart"/>
-      <w:r>
-        <w:t>Infubinol</w:t>
-      </w:r>
-      <w:proofErr w:type="spellEnd"/>
-      <w:r>
-        <w:t xml:space="preserve">, </w:t>
-      </w:r>
-      <w:proofErr w:type="spellStart"/>
-      <w:r>
-        <w:t>Ketapril</w:t>
-      </w:r>
-      <w:proofErr w:type="spellEnd"/>
-      <w:r>
-        <w:t>.</w:t>
+        <w:t>time weather data for 500+ cities randomly selected from around the world.</w:t>
       </w:r>
     </w:p>
     <w:p/>
@@ -250,86 +159,21 @@
           <w:b/>
           <w:bCs/>
         </w:rPr>
-        <w:t xml:space="preserve">Tumor volume: </w:t>
-      </w:r>
-      <w:proofErr w:type="spellStart"/>
-      <w:r>
-        <w:rPr>
-          <w:b/>
-          <w:bCs/>
-        </w:rPr>
-        <w:t>Capomulin</w:t>
-      </w:r>
-      <w:proofErr w:type="spellEnd"/>
-      <w:r>
-        <w:rPr>
-          <w:b/>
-          <w:bCs/>
-        </w:rPr>
-        <w:t xml:space="preserve"> (19.5% reduction)</w:t>
-      </w:r>
-      <w:r>
-        <w:rPr>
-          <w:b/>
-          <w:bCs/>
-        </w:rPr>
-        <w:t>,</w:t>
-      </w:r>
-      <w:r>
-        <w:rPr>
-          <w:b/>
-          <w:bCs/>
-        </w:rPr>
-        <w:t xml:space="preserve"> demonstrated </w:t>
-      </w:r>
-      <w:r>
-        <w:rPr>
-          <w:b/>
-          <w:bCs/>
-        </w:rPr>
-        <w:t xml:space="preserve">statistically significant (95% confidence) </w:t>
-      </w:r>
-      <w:r>
-        <w:rPr>
-          <w:b/>
-          <w:bCs/>
-        </w:rPr>
-        <w:t xml:space="preserve">reduction in </w:t>
-      </w:r>
-      <w:r>
-        <w:rPr>
-          <w:b/>
-          <w:bCs/>
-        </w:rPr>
-        <w:t>tumor volume over the 45-day day period</w:t>
-      </w:r>
-      <w:r>
-        <w:rPr>
-          <w:b/>
-          <w:bCs/>
-        </w:rPr>
-        <w:t xml:space="preserve"> vs. growth for the other </w:t>
-      </w:r>
-      <w:r>
-        <w:rPr>
-          <w:b/>
-          <w:bCs/>
-        </w:rPr>
-        <w:t>two</w:t>
-      </w:r>
-      <w:r>
-        <w:rPr>
-          <w:b/>
-          <w:bCs/>
-        </w:rPr>
-        <w:t xml:space="preserve"> drugs and placebo</w:t>
-      </w:r>
-      <w:r>
-        <w:rPr>
-          <w:b/>
-          <w:bCs/>
-        </w:rPr>
-        <w:t>.</w:t>
+        <w:t xml:space="preserve">Temperature correlates </w:t>
+      </w:r>
+      <w:r>
+        <w:rPr>
+          <w:b/>
+          <w:bCs/>
+        </w:rPr>
+        <w:t xml:space="preserve">inversely </w:t>
+      </w:r>
+      <w:r>
+        <w:rPr>
+          <w:b/>
+          <w:bCs/>
+        </w:rPr>
+        <w:t>with latitude with statistical significance.</w:t>
       </w:r>
     </w:p>
     <w:p>
@@ -342,56 +186,40 @@
         <w:pStyle w:val="ListParagraph"/>
       </w:pPr>
       <w:r>
-        <w:t>All other treatments, including the control, showed</w:t>
-      </w:r>
-      <w:r>
-        <w:t xml:space="preserve"> an</w:t>
-      </w:r>
-      <w:r>
-        <w:t xml:space="preserve"> </w:t>
-      </w:r>
-      <w:r>
-        <w:rPr>
-          <w:i/>
-          <w:iCs/>
-        </w:rPr>
-        <w:t>increase</w:t>
-      </w:r>
-      <w:r>
-        <w:t xml:space="preserve"> </w:t>
-      </w:r>
-      <w:r>
-        <w:t xml:space="preserve">in tumor volume </w:t>
-      </w:r>
-      <w:r>
-        <w:t xml:space="preserve">between </w:t>
-      </w:r>
-      <w:r>
-        <w:rPr>
-          <w:b/>
-          <w:bCs/>
-        </w:rPr>
-        <w:t>46.1</w:t>
-      </w:r>
-      <w:r>
-        <w:rPr>
-          <w:b/>
-          <w:bCs/>
-        </w:rPr>
-        <w:t>%</w:t>
-      </w:r>
-      <w:r>
-        <w:t xml:space="preserve"> and </w:t>
-      </w:r>
-      <w:r>
-        <w:rPr>
-          <w:b/>
-          <w:bCs/>
-        </w:rPr>
-        <w:t>57.0%</w:t>
-      </w:r>
-      <w:r>
-        <w:t>.</w:t>
+        <w:t xml:space="preserve">Statistical significance is very strong </w:t>
+      </w:r>
+      <w:r>
+        <w:t>p=</w:t>
+      </w:r>
+      <w:r>
+        <w:t>9.8</w:t>
+      </w:r>
+      <w:r>
+        <w:t>E-11</w:t>
+      </w:r>
+      <w:r>
+        <w:t>3</w:t>
+      </w:r>
+      <w:r>
+        <w:t xml:space="preserve"> and the inverse correlation is also strong (r=-0.7</w:t>
+      </w:r>
+      <w:r>
+        <w:t>7</w:t>
+      </w:r>
+      <w:r>
+        <w:t>, m=</w:t>
+      </w:r>
+      <w:r>
+        <w:t>-0.4</w:t>
+      </w:r>
+      <w:r>
+        <w:t>2</w:t>
+      </w:r>
+      <w:r>
+        <w:t xml:space="preserve"> degrees </w:t>
+      </w:r>
+      <w:r>
+        <w:t>C per degree of latitude).</w:t>
       </w:r>
     </w:p>
     <w:p>
@@ -403,12 +231,69 @@
       <w:pPr>
         <w:pStyle w:val="ListParagraph"/>
       </w:pPr>
+      <w:r>
+        <w:t>Statistical significance is even stronger, p=</w:t>
+      </w:r>
+      <w:r>
+        <w:t>3.7</w:t>
+      </w:r>
+      <w:r>
+        <w:t>E-</w:t>
+      </w:r>
+      <w:r>
+        <w:t>1</w:t>
+      </w:r>
+      <w:r>
+        <w:t>57</w:t>
+      </w:r>
+      <w:r>
+        <w:t xml:space="preserve"> and the inverse correlation stronger (r=</w:t>
+      </w:r>
+      <w:r>
+        <w:t>-0.8</w:t>
+      </w:r>
+      <w:r>
+        <w:t>4</w:t>
+      </w:r>
+      <w:r>
+        <w:t>, m=-0.7</w:t>
+      </w:r>
+      <w:r>
+        <w:t>7</w:t>
+      </w:r>
+      <w:r>
+        <w:t xml:space="preserve"> degrees C per degree of latitude).</w:t>
+      </w:r>
     </w:p>
     <w:p>
       <w:pPr>
         <w:pStyle w:val="ListParagraph"/>
-        <w:ind w:left="0"/>
-        <w:jc w:val="center"/>
+      </w:pPr>
+    </w:p>
+    <w:p>
+      <w:pPr>
+        <w:pStyle w:val="ListParagraph"/>
+      </w:pPr>
+      <w:r>
+        <w:t>Using the absolute value of latitude is preferred because we would expect temperatures to be colder closer to the poles.</w:t>
+      </w:r>
+      <w:r>
+        <w:t xml:space="preserve"> With fewer cities in the southern hemisphere, as evidenced by no datapoints at a latitude &lt; -60, the more numerous norther cities may have enabled a linear regression line to still be statistically significant.</w:t>
+      </w:r>
+    </w:p>
+    <w:p>
+      <w:pPr>
+        <w:pStyle w:val="ListParagraph"/>
+      </w:pPr>
+    </w:p>
+    <w:p>
+      <w:pPr>
+        <w:pStyle w:val="ListParagraph"/>
+      </w:pPr>
+    </w:p>
+    <w:p>
+      <w:pPr>
+        <w:pStyle w:val="ListParagraph"/>
       </w:pPr>
       <w:r>
         <w:rPr>
@@ -416,10 +301,10 @@
         </w:rPr>
         <w:lastRenderedPageBreak/>
         <w:drawing>
-          <wp:inline distT="0" distB="0" distL="0" distR="0" wp14:anchorId="0CB0E4CC" wp14:editId="47693D97">
-            <wp:extent cx="5943600" cy="5943600"/>
-            <wp:effectExtent l="0" t="0" r="0" b="0"/>
-            <wp:docPr id="1" name="Picture 1" descr="A screenshot of a cell phone&#10;&#10;Description automatically generated"/>
+          <wp:inline distT="0" distB="0" distL="0" distR="0" wp14:anchorId="11081A2B" wp14:editId="4879374E">
+            <wp:extent cx="5486400" cy="3657600"/>
+            <wp:effectExtent l="0" t="0" r="2540" b="0"/>
+            <wp:docPr id="7" name="Picture 7" descr="A close up of a map&#10;&#10;Description automatically generated"/>
             <wp:cNvGraphicFramePr>
               <a:graphicFrameLocks xmlns:a="http://schemas.openxmlformats.org/drawingml/2006/main" noChangeAspect="1"/>
             </wp:cNvGraphicFramePr>
@@ -427,7 +312,7 @@
               <a:graphicData uri="http://schemas.openxmlformats.org/drawingml/2006/picture">
                 <pic:pic xmlns:pic="http://schemas.openxmlformats.org/drawingml/2006/picture">
                   <pic:nvPicPr>
-                    <pic:cNvPr id="1" name="tumor_change_bar-v2.png"/>
+                    <pic:cNvPr id="7" name="temp-vs-lat.png"/>
                     <pic:cNvPicPr/>
                   </pic:nvPicPr>
                   <pic:blipFill>
@@ -445,7 +330,7 @@
                   <pic:spPr>
                     <a:xfrm>
                       <a:off x="0" y="0"/>
-                      <a:ext cx="5943600" cy="5943600"/>
+                      <a:ext cx="5486400" cy="3657600"/>
                     </a:xfrm>
                     <a:prstGeom prst="rect">
                       <a:avLst/>
@@ -460,28 +345,17 @@
     </w:p>
     <w:p>
       <w:pPr>
-        <w:pStyle w:val="ListParagraph"/>
-        <w:ind w:left="0"/>
-      </w:pPr>
-    </w:p>
-    <w:p>
-      <w:pPr>
-        <w:pStyle w:val="ListParagraph"/>
-      </w:pPr>
-    </w:p>
-    <w:p>
-      <w:pPr>
-        <w:rPr>
-          <w:b/>
-          <w:bCs/>
-        </w:rPr>
-      </w:pPr>
-      <w:r>
-        <w:rPr>
-          <w:b/>
-          <w:bCs/>
-        </w:rPr>
-        <w:br w:type="page"/>
+        <w:rPr>
+          <w:b/>
+          <w:bCs/>
+        </w:rPr>
+      </w:pPr>
+      <w:r>
+        <w:rPr>
+          <w:b/>
+          <w:bCs/>
+        </w:rPr>
+        <w:tab/>
       </w:r>
       <w:r>
         <w:rPr>
@@ -489,12 +363,11 @@
           <w:bCs/>
           <w:noProof/>
         </w:rPr>
-        <w:lastRenderedPageBreak/>
         <w:drawing>
-          <wp:inline distT="0" distB="0" distL="0" distR="0" wp14:anchorId="290EB78A" wp14:editId="0FB762CD">
+          <wp:inline distT="0" distB="0" distL="0" distR="0" wp14:anchorId="02EA5AA5" wp14:editId="23F9D803">
             <wp:extent cx="5486400" cy="3657600"/>
             <wp:effectExtent l="0" t="0" r="0" b="0"/>
-            <wp:docPr id="2" name="Picture 2" descr="A screenshot of a video game&#10;&#10;Description automatically generated"/>
+            <wp:docPr id="8" name="Picture 8" descr="A screenshot of a cell phone&#10;&#10;Description automatically generated"/>
             <wp:cNvGraphicFramePr>
               <a:graphicFrameLocks xmlns:a="http://schemas.openxmlformats.org/drawingml/2006/main" noChangeAspect="1"/>
             </wp:cNvGraphicFramePr>
@@ -502,7 +375,7 @@
               <a:graphicData uri="http://schemas.openxmlformats.org/drawingml/2006/picture">
                 <pic:pic xmlns:pic="http://schemas.openxmlformats.org/drawingml/2006/picture">
                   <pic:nvPicPr>
-                    <pic:cNvPr id="2" name="tumor_resp_line-v2.png"/>
+                    <pic:cNvPr id="8" name="temp-vs-lat-abs.png"/>
                     <pic:cNvPicPr/>
                   </pic:nvPicPr>
                   <pic:blipFill>
@@ -566,21 +439,28 @@
           <w:bCs/>
         </w:rPr>
         <w:lastRenderedPageBreak/>
-        <w:t xml:space="preserve">Metastatic sites: </w:t>
-      </w:r>
-      <w:r>
-        <w:rPr>
-          <w:b/>
-          <w:bCs/>
-        </w:rPr>
-        <w:t xml:space="preserve">All compounds and the placebo showed an increase </w:t>
-      </w:r>
-      <w:r>
-        <w:rPr>
-          <w:b/>
-          <w:bCs/>
-        </w:rPr>
-        <w:t>in metastatic sites over the trial period</w:t>
+        <w:t xml:space="preserve">Humidity </w:t>
+      </w:r>
+      <w:r>
+        <w:rPr>
+          <w:b/>
+          <w:bCs/>
+        </w:rPr>
+        <w:t xml:space="preserve">and Cloudiness </w:t>
+      </w:r>
+      <w:r>
+        <w:rPr>
+          <w:b/>
+          <w:bCs/>
+        </w:rPr>
+        <w:t>correlate positively with latitude, with statistical significance</w:t>
+      </w:r>
+      <w:r>
+        <w:rPr>
+          <w:b/>
+          <w:bCs/>
+        </w:rPr>
+        <w:t xml:space="preserve"> for 12/28/19</w:t>
       </w:r>
       <w:r>
         <w:rPr>
@@ -589,150 +469,47 @@
         </w:rPr>
         <w:t>.</w:t>
       </w:r>
-      <w:r>
-        <w:rPr>
-          <w:b/>
-          <w:bCs/>
-        </w:rPr>
-        <w:t xml:space="preserve"> </w:t>
-      </w:r>
-      <w:proofErr w:type="spellStart"/>
-      <w:r>
-        <w:rPr>
-          <w:b/>
-          <w:bCs/>
-        </w:rPr>
-        <w:t>Capomulin</w:t>
-      </w:r>
-      <w:proofErr w:type="spellEnd"/>
-      <w:r>
-        <w:rPr>
-          <w:b/>
-          <w:bCs/>
-        </w:rPr>
-        <w:t xml:space="preserve"> had the lowest growth</w:t>
-      </w:r>
-      <w:r>
-        <w:rPr>
-          <w:b/>
-          <w:bCs/>
-        </w:rPr>
-        <w:t>.</w:t>
-      </w:r>
-    </w:p>
-    <w:p>
-      <w:pPr>
-        <w:pStyle w:val="ListParagraph"/>
-        <w:rPr>
-          <w:b/>
-          <w:bCs/>
-        </w:rPr>
-      </w:pPr>
-    </w:p>
-    <w:p>
-      <w:pPr>
-        <w:pStyle w:val="ListParagraph"/>
-        <w:rPr>
-          <w:b/>
-          <w:bCs/>
-        </w:rPr>
-      </w:pPr>
-      <w:r>
-        <w:t>Metastatic site g</w:t>
-      </w:r>
-      <w:r>
-        <w:t>rowth with</w:t>
-      </w:r>
-      <w:r>
-        <w:rPr>
-          <w:b/>
-          <w:bCs/>
-        </w:rPr>
-        <w:t xml:space="preserve"> </w:t>
-      </w:r>
-      <w:proofErr w:type="spellStart"/>
-      <w:r>
-        <w:rPr>
-          <w:b/>
-          <w:bCs/>
-        </w:rPr>
-        <w:t>Capomulin</w:t>
-      </w:r>
-      <w:proofErr w:type="spellEnd"/>
-      <w:r>
-        <w:rPr>
-          <w:b/>
-          <w:bCs/>
-        </w:rPr>
-        <w:t xml:space="preserve"> </w:t>
-      </w:r>
-      <w:r>
-        <w:t>wa</w:t>
-      </w:r>
-      <w:r>
-        <w:t>s lower</w:t>
-      </w:r>
-      <w:r>
-        <w:t xml:space="preserve"> with </w:t>
-      </w:r>
-      <w:r>
-        <w:t>statistical significance</w:t>
-      </w:r>
-      <w:r>
-        <w:t xml:space="preserve"> than the placebo</w:t>
-      </w:r>
-      <w:r>
-        <w:t xml:space="preserve"> and other two drugs</w:t>
-      </w:r>
-      <w:r>
-        <w:t>.</w:t>
-      </w:r>
-      <w:r>
-        <w:t xml:space="preserve"> </w:t>
-      </w:r>
-      <w:proofErr w:type="spellStart"/>
-      <w:r>
-        <w:rPr>
-          <w:b/>
-          <w:bCs/>
-        </w:rPr>
-        <w:t>Infubinol</w:t>
-      </w:r>
-      <w:proofErr w:type="spellEnd"/>
-      <w:r>
-        <w:t xml:space="preserve"> was lower than the placebo and </w:t>
-      </w:r>
-      <w:proofErr w:type="spellStart"/>
-      <w:r>
-        <w:t>Ketapril</w:t>
-      </w:r>
-      <w:proofErr w:type="spellEnd"/>
-      <w:r>
-        <w:t xml:space="preserve"> with statistical significance. </w:t>
-      </w:r>
-      <w:proofErr w:type="spellStart"/>
-      <w:r>
-        <w:rPr>
-          <w:b/>
-          <w:bCs/>
-        </w:rPr>
-        <w:t>Ketapril</w:t>
-      </w:r>
-      <w:proofErr w:type="spellEnd"/>
-      <w:r>
-        <w:t xml:space="preserve"> did not have a statistically significant difference from the placebo.</w:t>
-      </w:r>
-      <w:r>
-        <w:rPr>
-          <w:b/>
-          <w:bCs/>
+    </w:p>
+    <w:p/>
+    <w:p>
+      <w:pPr>
+        <w:ind w:left="720"/>
+      </w:pPr>
+      <w:r>
+        <w:t xml:space="preserve">This finding </w:t>
+      </w:r>
+      <w:r>
+        <w:t xml:space="preserve">wasn’t quite as obvious and although this was demonstrated for the sample date presented, 12/28/19, it did not hold true for all dates explored. </w:t>
+      </w:r>
+      <w:r>
+        <w:t>To have greater confidence in this finding would require datasets across several dates spread across the year.</w:t>
+      </w:r>
+      <w:r>
+        <w:t xml:space="preserve"> Also, notice that although this was statistically significant, the impact was slight</w:t>
+      </w:r>
+      <w:r>
+        <w:t xml:space="preserve"> for both weather indicators (absolute value latitudes and non-absolute value latitudes).</w:t>
+      </w:r>
+    </w:p>
+    <w:p>
+      <w:pPr>
+        <w:ind w:left="720"/>
+      </w:pPr>
+    </w:p>
+    <w:p>
+      <w:pPr>
+        <w:ind w:left="720"/>
+        <w:jc w:val="center"/>
+      </w:pPr>
+      <w:r>
+        <w:rPr>
           <w:noProof/>
         </w:rPr>
         <w:drawing>
-          <wp:inline distT="0" distB="0" distL="0" distR="0" wp14:anchorId="7A804AD2" wp14:editId="1C99E922">
-            <wp:extent cx="5943600" cy="5943600"/>
-            <wp:effectExtent l="0" t="0" r="0" b="0"/>
-            <wp:docPr id="3" name="Picture 3" descr="A close up of a map&#10;&#10;Description automatically generated"/>
+          <wp:inline distT="0" distB="0" distL="0" distR="0" wp14:anchorId="7A0D5BC5" wp14:editId="58E5386D">
+            <wp:extent cx="4861712" cy="3241141"/>
+            <wp:effectExtent l="0" t="0" r="2540" b="0"/>
+            <wp:docPr id="10" name="Picture 10" descr="A screenshot of a cell phone&#10;&#10;Description automatically generated"/>
             <wp:cNvGraphicFramePr>
               <a:graphicFrameLocks xmlns:a="http://schemas.openxmlformats.org/drawingml/2006/main" noChangeAspect="1"/>
             </wp:cNvGraphicFramePr>
@@ -740,7 +517,7 @@
               <a:graphicData uri="http://schemas.openxmlformats.org/drawingml/2006/picture">
                 <pic:pic xmlns:pic="http://schemas.openxmlformats.org/drawingml/2006/picture">
                   <pic:nvPicPr>
-                    <pic:cNvPr id="3" name="metastatic_sites_line-v2.png"/>
+                    <pic:cNvPr id="10" name="Humidity-vs-lat.png"/>
                     <pic:cNvPicPr/>
                   </pic:nvPicPr>
                   <pic:blipFill>
@@ -758,7 +535,7 @@
                   <pic:spPr>
                     <a:xfrm>
                       <a:off x="0" y="0"/>
-                      <a:ext cx="5943600" cy="5943600"/>
+                      <a:ext cx="4888494" cy="3258996"/>
                     </a:xfrm>
                     <a:prstGeom prst="rect">
                       <a:avLst/>
@@ -773,174 +550,8 @@
     </w:p>
     <w:p>
       <w:pPr>
-        <w:rPr>
-          <w:b/>
-          <w:bCs/>
-        </w:rPr>
-      </w:pPr>
-      <w:r>
-        <w:rPr>
-          <w:b/>
-          <w:bCs/>
-        </w:rPr>
-        <w:br w:type="page"/>
-      </w:r>
-    </w:p>
-    <w:p>
-      <w:pPr>
-        <w:pStyle w:val="ListParagraph"/>
-        <w:numPr>
-          <w:ilvl w:val="0"/>
-          <w:numId w:val="4"/>
-        </w:numPr>
-        <w:rPr>
-          <w:b/>
-          <w:bCs/>
-        </w:rPr>
-      </w:pPr>
-      <w:r>
-        <w:rPr>
-          <w:b/>
-          <w:bCs/>
-        </w:rPr>
-        <w:lastRenderedPageBreak/>
-        <w:t xml:space="preserve">Survival Rates: </w:t>
-      </w:r>
-      <w:r>
-        <w:rPr>
-          <w:b/>
-          <w:bCs/>
-        </w:rPr>
-        <w:t xml:space="preserve">None of the drugs, nor the </w:t>
-      </w:r>
-      <w:r>
-        <w:rPr>
-          <w:b/>
-          <w:bCs/>
-        </w:rPr>
-        <w:t xml:space="preserve">control, </w:t>
-      </w:r>
-      <w:r>
-        <w:rPr>
-          <w:b/>
-          <w:bCs/>
-        </w:rPr>
-        <w:t>resulted in</w:t>
-      </w:r>
-      <w:r>
-        <w:rPr>
-          <w:b/>
-          <w:bCs/>
-        </w:rPr>
-        <w:t xml:space="preserve"> full survival</w:t>
-      </w:r>
-      <w:r>
-        <w:rPr>
-          <w:b/>
-          <w:bCs/>
-        </w:rPr>
-        <w:t>.</w:t>
-      </w:r>
-      <w:r>
-        <w:rPr>
-          <w:b/>
-          <w:bCs/>
-        </w:rPr>
-        <w:t xml:space="preserve"> </w:t>
-      </w:r>
-      <w:proofErr w:type="spellStart"/>
-      <w:r>
-        <w:rPr>
-          <w:b/>
-          <w:bCs/>
-        </w:rPr>
-        <w:t>Capomulin</w:t>
-      </w:r>
-      <w:proofErr w:type="spellEnd"/>
-      <w:r>
-        <w:rPr>
-          <w:b/>
-          <w:bCs/>
-        </w:rPr>
-        <w:t xml:space="preserve"> had the highest survival rate at 84%</w:t>
-      </w:r>
-      <w:r>
-        <w:rPr>
-          <w:b/>
-          <w:bCs/>
-        </w:rPr>
-        <w:t xml:space="preserve">. </w:t>
-      </w:r>
-    </w:p>
-    <w:p>
-      <w:pPr>
-        <w:pStyle w:val="ListParagraph"/>
-      </w:pPr>
-    </w:p>
-    <w:p>
-      <w:pPr>
-        <w:pStyle w:val="ListParagraph"/>
-      </w:pPr>
-      <w:r>
-        <w:t xml:space="preserve">Those survival rates compare with all the other treatments </w:t>
-      </w:r>
-      <w:r>
-        <w:t xml:space="preserve">ranged from </w:t>
-      </w:r>
-      <w:r>
-        <w:rPr>
-          <w:b/>
-          <w:bCs/>
-        </w:rPr>
-        <w:t>36%</w:t>
-      </w:r>
-      <w:r>
-        <w:t xml:space="preserve"> to </w:t>
-      </w:r>
-      <w:r>
-        <w:rPr>
-          <w:b/>
-          <w:bCs/>
-        </w:rPr>
-        <w:t>44%</w:t>
-      </w:r>
-      <w:r>
-        <w:t>.</w:t>
-      </w:r>
-    </w:p>
-    <w:p>
-      <w:pPr>
-        <w:pStyle w:val="ListParagraph"/>
-      </w:pPr>
-    </w:p>
-    <w:p>
-      <w:pPr>
-        <w:pStyle w:val="ListParagraph"/>
-      </w:pPr>
-      <w:r>
-        <w:t xml:space="preserve">Since the survival rate was simply the number of mice from an original pool of 25 per treatment, and there were not multiple trials, </w:t>
-      </w:r>
-      <w:r>
-        <w:t xml:space="preserve">a standard error measurement and confidence interval </w:t>
-      </w:r>
-      <w:r>
-        <w:t xml:space="preserve">of the mean </w:t>
-      </w:r>
-      <w:r>
-        <w:t xml:space="preserve">for hypothesis testing was not calculated. Therefore, </w:t>
-      </w:r>
-      <w:r>
-        <w:t xml:space="preserve">these findings are not statistically </w:t>
-      </w:r>
-      <w:r>
-        <w:t>significant without further experimentation and analysis</w:t>
-      </w:r>
-      <w:r>
-        <w:t>.</w:t>
-      </w:r>
-    </w:p>
-    <w:p>
-      <w:pPr>
+        <w:ind w:left="720"/>
+        <w:jc w:val="center"/>
         <w:rPr>
           <w:b/>
           <w:bCs/>
@@ -953,10 +564,10 @@
           <w:noProof/>
         </w:rPr>
         <w:drawing>
-          <wp:inline distT="0" distB="0" distL="0" distR="0" wp14:anchorId="785ADED4" wp14:editId="183DFAB0">
-            <wp:extent cx="5943600" cy="5943600"/>
-            <wp:effectExtent l="0" t="0" r="0" b="0"/>
-            <wp:docPr id="4" name="Picture 4" descr="A close up of a map&#10;&#10;Description automatically generated"/>
+          <wp:inline distT="0" distB="0" distL="0" distR="0" wp14:anchorId="40B4A1A3" wp14:editId="7B057FFE">
+            <wp:extent cx="4807388" cy="3204926"/>
+            <wp:effectExtent l="0" t="0" r="6350" b="0"/>
+            <wp:docPr id="11" name="Picture 11" descr="A screenshot of a cell phone&#10;&#10;Description automatically generated"/>
             <wp:cNvGraphicFramePr>
               <a:graphicFrameLocks xmlns:a="http://schemas.openxmlformats.org/drawingml/2006/main" noChangeAspect="1"/>
             </wp:cNvGraphicFramePr>
@@ -964,7 +575,7 @@
               <a:graphicData uri="http://schemas.openxmlformats.org/drawingml/2006/picture">
                 <pic:pic xmlns:pic="http://schemas.openxmlformats.org/drawingml/2006/picture">
                   <pic:nvPicPr>
-                    <pic:cNvPr id="4" name="survival_line-v2.png"/>
+                    <pic:cNvPr id="11" name="Humidity-vs-lat-abs.png"/>
                     <pic:cNvPicPr/>
                   </pic:nvPicPr>
                   <pic:blipFill>
@@ -982,7 +593,7 @@
                   <pic:spPr>
                     <a:xfrm>
                       <a:off x="0" y="0"/>
-                      <a:ext cx="5943600" cy="5943600"/>
+                      <a:ext cx="4866543" cy="3244363"/>
                     </a:xfrm>
                     <a:prstGeom prst="rect">
                       <a:avLst/>
@@ -994,6 +605,180 @@
           </wp:inline>
         </w:drawing>
       </w:r>
+    </w:p>
+    <w:p>
+      <w:pPr>
+        <w:ind w:left="720"/>
+        <w:rPr>
+          <w:b/>
+          <w:bCs/>
+        </w:rPr>
+      </w:pPr>
+    </w:p>
+    <w:p>
+      <w:pPr>
+        <w:ind w:left="720"/>
+        <w:rPr>
+          <w:b/>
+          <w:bCs/>
+        </w:rPr>
+      </w:pPr>
+    </w:p>
+    <w:p>
+      <w:pPr>
+        <w:ind w:left="720"/>
+        <w:jc w:val="center"/>
+        <w:rPr>
+          <w:b/>
+          <w:bCs/>
+        </w:rPr>
+      </w:pPr>
+      <w:r>
+        <w:rPr>
+          <w:b/>
+          <w:bCs/>
+          <w:noProof/>
+        </w:rPr>
+        <w:drawing>
+          <wp:inline distT="0" distB="0" distL="0" distR="0" wp14:anchorId="2E83668D" wp14:editId="6AF061C0">
+            <wp:extent cx="4997512" cy="3331675"/>
+            <wp:effectExtent l="0" t="0" r="0" b="0"/>
+            <wp:docPr id="14" name="Picture 14" descr="A screenshot of a cell phone&#10;&#10;Description automatically generated"/>
+            <wp:cNvGraphicFramePr>
+              <a:graphicFrameLocks xmlns:a="http://schemas.openxmlformats.org/drawingml/2006/main" noChangeAspect="1"/>
+            </wp:cNvGraphicFramePr>
+            <a:graphic xmlns:a="http://schemas.openxmlformats.org/drawingml/2006/main">
+              <a:graphicData uri="http://schemas.openxmlformats.org/drawingml/2006/picture">
+                <pic:pic xmlns:pic="http://schemas.openxmlformats.org/drawingml/2006/picture">
+                  <pic:nvPicPr>
+                    <pic:cNvPr id="14" name="Cloudiness-vs-lat.png"/>
+                    <pic:cNvPicPr/>
+                  </pic:nvPicPr>
+                  <pic:blipFill>
+                    <a:blip r:embed="rId11">
+                      <a:extLst>
+                        <a:ext uri="{28A0092B-C50C-407E-A947-70E740481C1C}">
+                          <a14:useLocalDpi xmlns:a14="http://schemas.microsoft.com/office/drawing/2010/main" val="0"/>
+                        </a:ext>
+                      </a:extLst>
+                    </a:blip>
+                    <a:stretch>
+                      <a:fillRect/>
+                    </a:stretch>
+                  </pic:blipFill>
+                  <pic:spPr>
+                    <a:xfrm>
+                      <a:off x="0" y="0"/>
+                      <a:ext cx="5011006" cy="3340671"/>
+                    </a:xfrm>
+                    <a:prstGeom prst="rect">
+                      <a:avLst/>
+                    </a:prstGeom>
+                  </pic:spPr>
+                </pic:pic>
+              </a:graphicData>
+            </a:graphic>
+          </wp:inline>
+        </w:drawing>
+      </w:r>
+    </w:p>
+    <w:p>
+      <w:pPr>
+        <w:ind w:left="720"/>
+        <w:jc w:val="center"/>
+        <w:rPr>
+          <w:b/>
+          <w:bCs/>
+        </w:rPr>
+      </w:pPr>
+      <w:r>
+        <w:rPr>
+          <w:b/>
+          <w:bCs/>
+          <w:noProof/>
+        </w:rPr>
+        <w:drawing>
+          <wp:inline distT="0" distB="0" distL="0" distR="0" wp14:anchorId="3AB02C03" wp14:editId="13E30678">
+            <wp:extent cx="4929613" cy="3286408"/>
+            <wp:effectExtent l="0" t="0" r="0" b="3175"/>
+            <wp:docPr id="13" name="Picture 13" descr="A screenshot of a cell phone&#10;&#10;Description automatically generated"/>
+            <wp:cNvGraphicFramePr>
+              <a:graphicFrameLocks xmlns:a="http://schemas.openxmlformats.org/drawingml/2006/main" noChangeAspect="1"/>
+            </wp:cNvGraphicFramePr>
+            <a:graphic xmlns:a="http://schemas.openxmlformats.org/drawingml/2006/main">
+              <a:graphicData uri="http://schemas.openxmlformats.org/drawingml/2006/picture">
+                <pic:pic xmlns:pic="http://schemas.openxmlformats.org/drawingml/2006/picture">
+                  <pic:nvPicPr>
+                    <pic:cNvPr id="13" name="Cloudiness-vs-lat-abs.png"/>
+                    <pic:cNvPicPr/>
+                  </pic:nvPicPr>
+                  <pic:blipFill>
+                    <a:blip r:embed="rId12">
+                      <a:extLst>
+                        <a:ext uri="{28A0092B-C50C-407E-A947-70E740481C1C}">
+                          <a14:useLocalDpi xmlns:a14="http://schemas.microsoft.com/office/drawing/2010/main" val="0"/>
+                        </a:ext>
+                      </a:extLst>
+                    </a:blip>
+                    <a:stretch>
+                      <a:fillRect/>
+                    </a:stretch>
+                  </pic:blipFill>
+                  <pic:spPr>
+                    <a:xfrm>
+                      <a:off x="0" y="0"/>
+                      <a:ext cx="4972938" cy="3315291"/>
+                    </a:xfrm>
+                    <a:prstGeom prst="rect">
+                      <a:avLst/>
+                    </a:prstGeom>
+                  </pic:spPr>
+                </pic:pic>
+              </a:graphicData>
+            </a:graphic>
+          </wp:inline>
+        </w:drawing>
+      </w:r>
+    </w:p>
+    <w:p>
+      <w:pPr>
+        <w:rPr>
+          <w:b/>
+          <w:bCs/>
+        </w:rPr>
+      </w:pPr>
+    </w:p>
+    <w:p>
+      <w:pPr>
+        <w:rPr>
+          <w:b/>
+          <w:bCs/>
+        </w:rPr>
+      </w:pPr>
+    </w:p>
+    <w:p>
+      <w:pPr>
+        <w:rPr>
+          <w:b/>
+          <w:bCs/>
+        </w:rPr>
+      </w:pPr>
+    </w:p>
+    <w:p>
+      <w:pPr>
+        <w:rPr>
+          <w:b/>
+          <w:bCs/>
+        </w:rPr>
+      </w:pPr>
+    </w:p>
+    <w:p>
+      <w:pPr>
+        <w:rPr>
+          <w:b/>
+          <w:bCs/>
+        </w:rPr>
+      </w:pPr>
       <w:r>
         <w:rPr>
           <w:b/>
@@ -1001,6 +786,237 @@
         </w:rPr>
         <w:br w:type="page"/>
       </w:r>
+    </w:p>
+    <w:p>
+      <w:pPr>
+        <w:pStyle w:val="ListParagraph"/>
+        <w:numPr>
+          <w:ilvl w:val="0"/>
+          <w:numId w:val="4"/>
+        </w:numPr>
+        <w:rPr>
+          <w:b/>
+          <w:bCs/>
+        </w:rPr>
+      </w:pPr>
+      <w:r>
+        <w:rPr>
+          <w:b/>
+          <w:bCs/>
+        </w:rPr>
+        <w:lastRenderedPageBreak/>
+        <w:t>Wind</w:t>
+      </w:r>
+      <w:r>
+        <w:rPr>
+          <w:b/>
+          <w:bCs/>
+        </w:rPr>
+        <w:t xml:space="preserve"> </w:t>
+      </w:r>
+      <w:r>
+        <w:rPr>
+          <w:b/>
+          <w:bCs/>
+        </w:rPr>
+        <w:t xml:space="preserve">speed </w:t>
+      </w:r>
+      <w:r>
+        <w:rPr>
+          <w:b/>
+          <w:bCs/>
+        </w:rPr>
+        <w:t>had</w:t>
+      </w:r>
+      <w:r>
+        <w:rPr>
+          <w:b/>
+          <w:bCs/>
+        </w:rPr>
+        <w:t xml:space="preserve"> statistically significant correlation </w:t>
+      </w:r>
+      <w:r>
+        <w:rPr>
+          <w:b/>
+          <w:bCs/>
+        </w:rPr>
+        <w:t>with latitude (absolute value) on</w:t>
+      </w:r>
+      <w:r>
+        <w:rPr>
+          <w:b/>
+          <w:bCs/>
+        </w:rPr>
+        <w:t xml:space="preserve"> 12/28/19.</w:t>
+      </w:r>
+    </w:p>
+    <w:p/>
+    <w:p>
+      <w:pPr>
+        <w:ind w:left="720"/>
+      </w:pPr>
+      <w:r>
+        <w:t xml:space="preserve">No statistical significance was seen with raw latitude, but when applied to </w:t>
+      </w:r>
+      <w:r>
+        <w:t xml:space="preserve">latitude </w:t>
+      </w:r>
+      <w:r>
+        <w:t>absolute value</w:t>
+      </w:r>
+      <w:r>
+        <w:t>s, p=</w:t>
+      </w:r>
+      <w:r>
+        <w:t>2.2</w:t>
+      </w:r>
+      <w:r>
+        <w:t>E-0</w:t>
+      </w:r>
+      <w:r>
+        <w:t>4</w:t>
+      </w:r>
+      <w:r>
+        <w:t>. It does seem intuitive that there would be more extreme weather</w:t>
+      </w:r>
+      <w:r>
+        <w:t>, hence greater wind,</w:t>
+      </w:r>
+      <w:r>
+        <w:t xml:space="preserve"> toward the poles</w:t>
+      </w:r>
+      <w:r>
+        <w:t>.</w:t>
+      </w:r>
+    </w:p>
+    <w:p>
+      <w:pPr>
+        <w:pStyle w:val="ListParagraph"/>
+        <w:jc w:val="center"/>
+        <w:rPr>
+          <w:b/>
+          <w:bCs/>
+        </w:rPr>
+      </w:pPr>
+      <w:r>
+        <w:rPr>
+          <w:b/>
+          <w:bCs/>
+          <w:noProof/>
+        </w:rPr>
+        <w:drawing>
+          <wp:inline distT="0" distB="0" distL="0" distR="0" wp14:anchorId="628EB06B" wp14:editId="628D84DF">
+            <wp:extent cx="5119736" cy="3413157"/>
+            <wp:effectExtent l="0" t="0" r="0" b="3175"/>
+            <wp:docPr id="15" name="Picture 15" descr="A screenshot of a cell phone&#10;&#10;Description automatically generated"/>
+            <wp:cNvGraphicFramePr>
+              <a:graphicFrameLocks xmlns:a="http://schemas.openxmlformats.org/drawingml/2006/main" noChangeAspect="1"/>
+            </wp:cNvGraphicFramePr>
+            <a:graphic xmlns:a="http://schemas.openxmlformats.org/drawingml/2006/main">
+              <a:graphicData uri="http://schemas.openxmlformats.org/drawingml/2006/picture">
+                <pic:pic xmlns:pic="http://schemas.openxmlformats.org/drawingml/2006/picture">
+                  <pic:nvPicPr>
+                    <pic:cNvPr id="15" name="Wind-vs-lat.png"/>
+                    <pic:cNvPicPr/>
+                  </pic:nvPicPr>
+                  <pic:blipFill>
+                    <a:blip r:embed="rId13">
+                      <a:extLst>
+                        <a:ext uri="{28A0092B-C50C-407E-A947-70E740481C1C}">
+                          <a14:useLocalDpi xmlns:a14="http://schemas.microsoft.com/office/drawing/2010/main" val="0"/>
+                        </a:ext>
+                      </a:extLst>
+                    </a:blip>
+                    <a:stretch>
+                      <a:fillRect/>
+                    </a:stretch>
+                  </pic:blipFill>
+                  <pic:spPr>
+                    <a:xfrm>
+                      <a:off x="0" y="0"/>
+                      <a:ext cx="5148260" cy="3432173"/>
+                    </a:xfrm>
+                    <a:prstGeom prst="rect">
+                      <a:avLst/>
+                    </a:prstGeom>
+                  </pic:spPr>
+                </pic:pic>
+              </a:graphicData>
+            </a:graphic>
+          </wp:inline>
+        </w:drawing>
+      </w:r>
+      <w:r>
+        <w:rPr>
+          <w:b/>
+          <w:bCs/>
+          <w:noProof/>
+        </w:rPr>
+        <w:drawing>
+          <wp:inline distT="0" distB="0" distL="0" distR="0" wp14:anchorId="6735CD6A" wp14:editId="12849573">
+            <wp:extent cx="5146898" cy="3431264"/>
+            <wp:effectExtent l="0" t="0" r="0" b="0"/>
+            <wp:docPr id="16" name="Picture 16" descr="A screenshot of a cell phone&#10;&#10;Description automatically generated"/>
+            <wp:cNvGraphicFramePr>
+              <a:graphicFrameLocks xmlns:a="http://schemas.openxmlformats.org/drawingml/2006/main" noChangeAspect="1"/>
+            </wp:cNvGraphicFramePr>
+            <a:graphic xmlns:a="http://schemas.openxmlformats.org/drawingml/2006/main">
+              <a:graphicData uri="http://schemas.openxmlformats.org/drawingml/2006/picture">
+                <pic:pic xmlns:pic="http://schemas.openxmlformats.org/drawingml/2006/picture">
+                  <pic:nvPicPr>
+                    <pic:cNvPr id="16" name="Wind-vs-lat-abs.png"/>
+                    <pic:cNvPicPr/>
+                  </pic:nvPicPr>
+                  <pic:blipFill>
+                    <a:blip r:embed="rId14">
+                      <a:extLst>
+                        <a:ext uri="{28A0092B-C50C-407E-A947-70E740481C1C}">
+                          <a14:useLocalDpi xmlns:a14="http://schemas.microsoft.com/office/drawing/2010/main" val="0"/>
+                        </a:ext>
+                      </a:extLst>
+                    </a:blip>
+                    <a:stretch>
+                      <a:fillRect/>
+                    </a:stretch>
+                  </pic:blipFill>
+                  <pic:spPr>
+                    <a:xfrm>
+                      <a:off x="0" y="0"/>
+                      <a:ext cx="5181340" cy="3454225"/>
+                    </a:xfrm>
+                    <a:prstGeom prst="rect">
+                      <a:avLst/>
+                    </a:prstGeom>
+                  </pic:spPr>
+                </pic:pic>
+              </a:graphicData>
+            </a:graphic>
+          </wp:inline>
+        </w:drawing>
+      </w:r>
+    </w:p>
+    <w:p>
+      <w:pPr>
+        <w:rPr>
+          <w:b/>
+          <w:bCs/>
+        </w:rPr>
+      </w:pPr>
+      <w:r>
+        <w:rPr>
+          <w:b/>
+          <w:bCs/>
+        </w:rPr>
+        <w:br w:type="page"/>
+      </w:r>
+    </w:p>
+    <w:p>
+      <w:pPr>
+        <w:rPr>
+          <w:b/>
+          <w:bCs/>
+        </w:rPr>
+      </w:pPr>
       <w:r>
         <w:rPr>
           <w:b/>
@@ -1025,95 +1041,50 @@
           <w:ilvl w:val="0"/>
           <w:numId w:val="5"/>
         </w:numPr>
-        <w:rPr>
-          <w:u w:val="single"/>
-        </w:rPr>
-      </w:pPr>
-      <w:proofErr w:type="spellStart"/>
-      <w:r>
-        <w:rPr>
-          <w:b/>
-          <w:bCs/>
-        </w:rPr>
-        <w:t>Capomulin</w:t>
-      </w:r>
-      <w:proofErr w:type="spellEnd"/>
-      <w:r>
-        <w:t xml:space="preserve"> showed </w:t>
-      </w:r>
-      <w:r>
-        <w:t xml:space="preserve">materially </w:t>
-      </w:r>
-      <w:r>
-        <w:t xml:space="preserve">better </w:t>
-      </w:r>
-      <w:r>
-        <w:t>results across tumor volume reduction</w:t>
-      </w:r>
-      <w:r>
-        <w:t xml:space="preserve"> and </w:t>
-      </w:r>
-      <w:r>
-        <w:t>slower growth in metastatic sites</w:t>
-      </w:r>
-      <w:r>
-        <w:t xml:space="preserve"> with statistical significance. Additionally, </w:t>
-      </w:r>
-      <w:r>
-        <w:t>it</w:t>
-      </w:r>
-      <w:r>
-        <w:t xml:space="preserve"> also demonstrated </w:t>
-      </w:r>
-      <w:r>
-        <w:t>t</w:t>
-      </w:r>
-      <w:r>
-        <w:t>he highest survival rates</w:t>
-      </w:r>
-      <w:r>
-        <w:t xml:space="preserve"> although the statistical significance of that difference can’t be evaluated</w:t>
-      </w:r>
-      <w:r>
+      </w:pPr>
+      <w:r>
+        <w:rPr>
+          <w:b/>
+          <w:bCs/>
+        </w:rPr>
+        <w:t>To gain a robust understanding requires a more detailed analysis: accounting for curvature of the earth</w:t>
+      </w:r>
+      <w:r>
+        <w:rPr>
+          <w:b/>
+          <w:bCs/>
+        </w:rPr>
+        <w:t xml:space="preserve"> with the application of transforms, looking at sample dates across the year, separate analysis for the northern and southern hemispher</w:t>
+      </w:r>
+      <w:r>
+        <w:rPr>
+          <w:b/>
+          <w:bCs/>
+        </w:rPr>
+        <w:t>e</w:t>
+      </w:r>
+      <w:r>
+        <w:rPr>
+          <w:b/>
+          <w:bCs/>
+        </w:rPr>
+        <w:t>s</w:t>
+      </w:r>
+      <w:r>
+        <w:rPr>
+          <w:b/>
+          <w:bCs/>
+        </w:rPr>
         <w:t>.</w:t>
       </w:r>
-      <w:r>
-        <w:t xml:space="preserve"> </w:t>
-      </w:r>
-      <w:r>
-        <w:rPr>
-          <w:i/>
-          <w:iCs/>
-          <w:u w:val="single"/>
-        </w:rPr>
-        <w:t>Overall, w</w:t>
-      </w:r>
-      <w:r>
-        <w:rPr>
-          <w:i/>
-          <w:iCs/>
-          <w:u w:val="single"/>
-        </w:rPr>
-        <w:t xml:space="preserve">e recommend continued aggressive evaluation of </w:t>
-      </w:r>
-      <w:proofErr w:type="spellStart"/>
-      <w:r>
-        <w:rPr>
-          <w:i/>
-          <w:iCs/>
-          <w:u w:val="single"/>
-        </w:rPr>
-        <w:t>Capomulin</w:t>
-      </w:r>
-      <w:proofErr w:type="spellEnd"/>
-      <w:r>
-        <w:rPr>
-          <w:u w:val="single"/>
-        </w:rPr>
-        <w:t>.</w:t>
-      </w:r>
-    </w:p>
-    <w:p/>
+    </w:p>
+    <w:p>
+      <w:pPr>
+        <w:pStyle w:val="ListParagraph"/>
+      </w:pPr>
+      <w:bookmarkStart w:id="0" w:name="_GoBack"/>
+      <w:bookmarkEnd w:id="0"/>
+    </w:p>
     <w:p>
       <w:pPr>
         <w:pStyle w:val="ListParagraph"/>
@@ -1122,48 +1093,46 @@
           <w:numId w:val="5"/>
         </w:numPr>
       </w:pPr>
+      <w:r>
+        <w:rPr>
+          <w:b/>
+          <w:bCs/>
+        </w:rPr>
+        <w:t xml:space="preserve">Recommend creation of a regression model that </w:t>
+      </w:r>
+      <w:r>
+        <w:rPr>
+          <w:b/>
+          <w:bCs/>
+        </w:rPr>
+        <w:t>evaluates</w:t>
+      </w:r>
+      <w:r>
+        <w:rPr>
+          <w:b/>
+          <w:bCs/>
+        </w:rPr>
+        <w:t xml:space="preserve"> for </w:t>
+      </w:r>
+      <w:r>
+        <w:rPr>
+          <w:b/>
+          <w:bCs/>
+        </w:rPr>
+        <w:t>other factors including time of day, hemisphere (northern or southern), distance to the coast, etc.</w:t>
+      </w:r>
+    </w:p>
+    <w:p/>
+    <w:p>
+      <w:r>
+        <w:t xml:space="preserve">See the </w:t>
+      </w:r>
       <w:proofErr w:type="spellStart"/>
       <w:r>
-        <w:rPr>
-          <w:b/>
-          <w:bCs/>
-        </w:rPr>
-        <w:t>Infubinol</w:t>
+        <w:t>Jupyter</w:t>
       </w:r>
       <w:proofErr w:type="spellEnd"/>
       <w:r>
-        <w:t xml:space="preserve"> </w:t>
-      </w:r>
-      <w:r>
-        <w:t xml:space="preserve">demonstrated </w:t>
-      </w:r>
-      <w:r>
-        <w:t>a weaker, but still</w:t>
-      </w:r>
-      <w:r>
-        <w:t xml:space="preserve"> </w:t>
-      </w:r>
-      <w:r>
-        <w:t xml:space="preserve">statistically significant </w:t>
-      </w:r>
-      <w:r>
-        <w:t>beneficial response</w:t>
-      </w:r>
-      <w:r>
-        <w:t xml:space="preserve"> on metastatic site response but had the lowest survival rate.</w:t>
-      </w:r>
-    </w:p>
-    <w:p/>
-    <w:p>
-      <w:r>
-        <w:t xml:space="preserve">See the </w:t>
-      </w:r>
-      <w:proofErr w:type="spellStart"/>
-      <w:r>
-        <w:t>Jupyter</w:t>
-      </w:r>
-      <w:proofErr w:type="spellEnd"/>
-      <w:r>
         <w:t xml:space="preserve"> Notebook for detailed analysis and dataset tables.</w:t>
       </w:r>
     </w:p>
@@ -1174,12 +1143,10 @@
           <w:bCs/>
         </w:rPr>
       </w:pPr>
-      <w:bookmarkStart w:id="0" w:name="_GoBack"/>
-      <w:bookmarkEnd w:id="0"/>
     </w:p>
     <w:sectPr>
-      <w:footerReference w:type="even" r:id="rId11"/>
-      <w:footerReference w:type="default" r:id="rId12"/>
+      <w:footerReference w:type="even" r:id="rId15"/>
+      <w:footerReference w:type="default" r:id="rId16"/>
       <w:pgSz w:w="12240" w:h="15840"/>
       <w:pgMar w:top="1440" w:right="1440" w:bottom="1440" w:left="1440" w:header="720" w:footer="720" w:gutter="0"/>
       <w:cols w:space="720"/>

</xml_diff>